<commit_message>
- Ajout du script de création de la base de donnée - Début des functions utilitaires pour la base de données - Update de la documentation
</commit_message>
<xml_diff>
--- a/ressources/Documentation.docx
+++ b/ressources/Documentation.docx
@@ -6,8 +6,14 @@
       <w:pPr>
         <w:pStyle w:val="Title"/>
         <w:jc w:val="center"/>
-      </w:pPr>
-      <w:r>
+        <w:rPr>
+          <w:lang w:val="fr-CA"/>
+        </w:rPr>
+      </w:pPr>
+      <w:r>
+        <w:rPr>
+          <w:lang w:val="fr-CA"/>
+        </w:rPr>
         <w:t>Munchyroll</w:t>
       </w:r>
     </w:p>
@@ -17,6 +23,7 @@
           <w:rFonts w:asciiTheme="majorHAnsi" w:hAnsiTheme="majorHAnsi"/>
           <w:sz w:val="24"/>
           <w:szCs w:val="24"/>
+          <w:lang w:val="fr-CA"/>
         </w:rPr>
       </w:pPr>
       <w:r>
@@ -24,6 +31,7 @@
           <w:rFonts w:asciiTheme="majorHAnsi" w:hAnsiTheme="majorHAnsi"/>
           <w:sz w:val="24"/>
           <w:szCs w:val="24"/>
+          <w:lang w:val="fr-CA"/>
         </w:rPr>
         <w:t xml:space="preserve">Munchyroll est une application web qui permet la gestion d’une bibliothèque d’anime. Sur l’application, vous pouvez </w:t>
       </w:r>
@@ -32,6 +40,7 @@
           <w:rFonts w:asciiTheme="majorHAnsi" w:hAnsiTheme="majorHAnsi"/>
           <w:sz w:val="24"/>
           <w:szCs w:val="24"/>
+          <w:lang w:val="fr-CA"/>
         </w:rPr>
         <w:t xml:space="preserve">voir le catalogue complet de l’application puis si connecté avec un profile utilisateur </w:t>
       </w:r>
@@ -40,6 +49,7 @@
           <w:rFonts w:asciiTheme="majorHAnsi" w:hAnsiTheme="majorHAnsi"/>
           <w:sz w:val="24"/>
           <w:szCs w:val="24"/>
+          <w:lang w:val="fr-CA"/>
         </w:rPr>
         <w:t>créer une liste personnelle avec vos animes préférés, regardé les saisons et épisodes contenu dans cet anime</w:t>
       </w:r>
@@ -48,6 +58,7 @@
           <w:rFonts w:asciiTheme="majorHAnsi" w:hAnsiTheme="majorHAnsi"/>
           <w:sz w:val="24"/>
           <w:szCs w:val="24"/>
+          <w:lang w:val="fr-CA"/>
         </w:rPr>
         <w:t>,</w:t>
       </w:r>
@@ -56,6 +67,7 @@
           <w:rFonts w:asciiTheme="majorHAnsi" w:hAnsiTheme="majorHAnsi"/>
           <w:sz w:val="24"/>
           <w:szCs w:val="24"/>
+          <w:lang w:val="fr-CA"/>
         </w:rPr>
         <w:t xml:space="preserve"> </w:t>
       </w:r>
@@ -64,6 +76,7 @@
           <w:rFonts w:asciiTheme="majorHAnsi" w:hAnsiTheme="majorHAnsi"/>
           <w:sz w:val="24"/>
           <w:szCs w:val="24"/>
+          <w:lang w:val="fr-CA"/>
         </w:rPr>
         <w:t>laisser</w:t>
       </w:r>
@@ -72,6 +85,7 @@
           <w:rFonts w:asciiTheme="majorHAnsi" w:hAnsiTheme="majorHAnsi"/>
           <w:sz w:val="24"/>
           <w:szCs w:val="24"/>
+          <w:lang w:val="fr-CA"/>
         </w:rPr>
         <w:t xml:space="preserve"> des commentaires </w:t>
       </w:r>
@@ -80,6 +94,7 @@
           <w:rFonts w:asciiTheme="majorHAnsi" w:hAnsiTheme="majorHAnsi"/>
           <w:sz w:val="24"/>
           <w:szCs w:val="24"/>
+          <w:lang w:val="fr-CA"/>
         </w:rPr>
         <w:t>pour un épisode, laisser une note pour un anime.</w:t>
       </w:r>
@@ -90,6 +105,7 @@
           <w:rFonts w:asciiTheme="majorHAnsi" w:hAnsiTheme="majorHAnsi"/>
           <w:sz w:val="24"/>
           <w:szCs w:val="24"/>
+          <w:lang w:val="fr-CA"/>
         </w:rPr>
       </w:pPr>
       <w:r>
@@ -97,6 +113,7 @@
           <w:rFonts w:asciiTheme="majorHAnsi" w:hAnsiTheme="majorHAnsi"/>
           <w:sz w:val="24"/>
           <w:szCs w:val="24"/>
+          <w:lang w:val="fr-CA"/>
         </w:rPr>
         <w:t>Si connecté en tant qu’administrateur, vous pouvez ajouter / modifier / supprimer les animes du catalogue ainsi que les commentaires laissé par les utilisateurs.</w:t>
       </w:r>
@@ -128,8 +145,14 @@
           <w:ilvl w:val="1"/>
           <w:numId w:val="1"/>
         </w:numPr>
-      </w:pPr>
-      <w:r>
+        <w:rPr>
+          <w:lang w:val="fr-CA"/>
+        </w:rPr>
+      </w:pPr>
+      <w:r>
+        <w:rPr>
+          <w:lang w:val="fr-CA"/>
+        </w:rPr>
         <w:t>Utilisateur avec profile pour utiliser le site</w:t>
       </w:r>
     </w:p>
@@ -152,8 +175,14 @@
           <w:ilvl w:val="0"/>
           <w:numId w:val="1"/>
         </w:numPr>
-      </w:pPr>
-      <w:r>
+        <w:rPr>
+          <w:lang w:val="fr-CA"/>
+        </w:rPr>
+      </w:pPr>
+      <w:r>
+        <w:rPr>
+          <w:lang w:val="fr-CA"/>
+        </w:rPr>
         <w:t>Obtenir les informations de la base de données sur l’application</w:t>
       </w:r>
     </w:p>
@@ -164,8 +193,14 @@
           <w:ilvl w:val="0"/>
           <w:numId w:val="1"/>
         </w:numPr>
-      </w:pPr>
-      <w:r>
+        <w:rPr>
+          <w:lang w:val="fr-CA"/>
+        </w:rPr>
+      </w:pPr>
+      <w:r>
+        <w:rPr>
+          <w:lang w:val="fr-CA"/>
+        </w:rPr>
         <w:t>Les utilisateurs peuvent rechercher dans le catalogue de l’application puis ajouter des animes dans leur liste personnelle et afficher l’information de ceux-ci.</w:t>
       </w:r>
     </w:p>
@@ -176,8 +211,14 @@
           <w:ilvl w:val="0"/>
           <w:numId w:val="1"/>
         </w:numPr>
-      </w:pPr>
-      <w:r>
+        <w:rPr>
+          <w:lang w:val="fr-CA"/>
+        </w:rPr>
+      </w:pPr>
+      <w:r>
+        <w:rPr>
+          <w:lang w:val="fr-CA"/>
+        </w:rPr>
         <w:t xml:space="preserve">Les administrateurs peuvent ajouter des animes dans le catalogue global de l’application, modifier les informations des animes et supprimer des animes dans le catalogue </w:t>
       </w:r>
     </w:p>
@@ -188,8 +229,14 @@
           <w:ilvl w:val="0"/>
           <w:numId w:val="1"/>
         </w:numPr>
-      </w:pPr>
-      <w:r>
+        <w:rPr>
+          <w:lang w:val="fr-CA"/>
+        </w:rPr>
+      </w:pPr>
+      <w:r>
+        <w:rPr>
+          <w:lang w:val="fr-CA"/>
+        </w:rPr>
         <w:t xml:space="preserve">Obtenir la journalisation des utilisateurs. </w:t>
       </w:r>
     </w:p>
@@ -200,8 +247,14 @@
           <w:ilvl w:val="0"/>
           <w:numId w:val="1"/>
         </w:numPr>
-      </w:pPr>
-      <w:r>
+        <w:rPr>
+          <w:lang w:val="fr-CA"/>
+        </w:rPr>
+      </w:pPr>
+      <w:r>
+        <w:rPr>
+          <w:lang w:val="fr-CA"/>
+        </w:rPr>
         <w:t xml:space="preserve">Visualisation de graphique pour obtenir des statistiques sur l’application. </w:t>
       </w:r>
     </w:p>
@@ -291,26 +344,6 @@
       </w:r>
     </w:p>
     <w:p>
-      <w:r>
-        <w:t>Anime(</w:t>
-      </w:r>
-      <w:r>
-        <w:rPr>
-          <w:b/>
-          <w:bCs/>
-          <w:u w:val="single"/>
-        </w:rPr>
-        <w:t>anime_name</w:t>
-      </w:r>
-      <w:r>
-        <w:t xml:space="preserve">, </w:t>
-      </w:r>
-      <w:r>
-        <w:tab/>
-        <w:t>desc, rating, release_date, modification_date)</w:t>
-      </w:r>
-    </w:p>
-    <w:p>
       <w:pPr>
         <w:pStyle w:val="ListParagraph"/>
         <w:numPr>
@@ -319,7 +352,27 @@
         </w:numPr>
       </w:pPr>
       <w:r>
-        <w:t>rating (CHECK(rating &lt;= 5 and rating &gt;= 0))</w:t>
+        <w:t>profile_picture (NULL)</w:t>
+      </w:r>
+    </w:p>
+    <w:p>
+      <w:r>
+        <w:t>Anime(</w:t>
+      </w:r>
+      <w:r>
+        <w:rPr>
+          <w:b/>
+          <w:bCs/>
+          <w:u w:val="single"/>
+        </w:rPr>
+        <w:t>anime_name</w:t>
+      </w:r>
+      <w:r>
+        <w:t xml:space="preserve">, </w:t>
+      </w:r>
+      <w:r>
+        <w:tab/>
+        <w:t>desc, rating, release_date, modification_date)</w:t>
       </w:r>
     </w:p>
     <w:p>
@@ -331,6 +384,18 @@
         </w:numPr>
       </w:pPr>
       <w:r>
+        <w:t>rating (CHECK(rating &lt;= 5 and rating &gt;= 0))</w:t>
+      </w:r>
+    </w:p>
+    <w:p>
+      <w:pPr>
+        <w:pStyle w:val="ListParagraph"/>
+        <w:numPr>
+          <w:ilvl w:val="0"/>
+          <w:numId w:val="5"/>
+        </w:numPr>
+      </w:pPr>
+      <w:r>
         <w:t>modification_date (NULL)</w:t>
       </w:r>
     </w:p>
@@ -387,6 +452,7 @@
         </w:numPr>
       </w:pPr>
       <w:r>
+        <w:lastRenderedPageBreak/>
         <w:t>rating (CHECK(rating &lt;= 5 and rating &gt;= 0))</w:t>
       </w:r>
     </w:p>
@@ -399,7 +465,6 @@
         </w:numPr>
       </w:pPr>
       <w:r>
-        <w:lastRenderedPageBreak/>
         <w:t>modification_date (NULL)</w:t>
       </w:r>
     </w:p>
@@ -587,28 +652,106 @@
           <w:u w:val="single"/>
           <w:lang w:val="fr-CA"/>
         </w:rPr>
-        <w:t>#comment_id, #comment_id</w:t>
-      </w:r>
-      <w:r>
-        <w:rPr>
+        <w:t>#comment_id, #</w:t>
+      </w:r>
+      <w:r>
+        <w:rPr>
+          <w:b/>
+          <w:bCs/>
+          <w:u w:val="single"/>
           <w:lang w:val="fr-CA"/>
         </w:rPr>
+        <w:t>reply</w:t>
+      </w:r>
+      <w:r>
+        <w:rPr>
+          <w:b/>
+          <w:bCs/>
+          <w:u w:val="single"/>
+          <w:lang w:val="fr-CA"/>
+        </w:rPr>
+        <w:t>_id</w:t>
+      </w:r>
+      <w:r>
+        <w:rPr>
+          <w:lang w:val="fr-CA"/>
+        </w:rPr>
         <w:t>)</w:t>
       </w:r>
     </w:p>
     <w:p>
       <w:pPr>
-        <w:rPr>
-          <w:lang w:val="fr-CA"/>
-        </w:rPr>
-      </w:pPr>
-    </w:p>
-    <w:p>
-      <w:pPr>
-        <w:rPr>
-          <w:lang w:val="fr-CA"/>
-        </w:rPr>
-      </w:pPr>
+        <w:pStyle w:val="ListParagraph"/>
+        <w:numPr>
+          <w:ilvl w:val="0"/>
+          <w:numId w:val="6"/>
+        </w:numPr>
+      </w:pPr>
+      <w:r>
+        <w:t>#reply</w:t>
+      </w:r>
+      <w:r>
+        <w:t>_id</w:t>
+      </w:r>
+      <w:r>
+        <w:t xml:space="preserve"> (FOREIGN KEY to another comment_id)</w:t>
+      </w:r>
+    </w:p>
+    <w:p>
+      <w:r>
+        <w:t>ratingAnime(</w:t>
+      </w:r>
+      <w:r>
+        <w:rPr>
+          <w:b/>
+          <w:bCs/>
+          <w:u w:val="single"/>
+        </w:rPr>
+        <w:t>#member_id, #anime_name</w:t>
+      </w:r>
+      <w:r>
+        <w:t>, rating)</w:t>
+      </w:r>
+    </w:p>
+    <w:p>
+      <w:pPr>
+        <w:pStyle w:val="ListParagraph"/>
+        <w:numPr>
+          <w:ilvl w:val="0"/>
+          <w:numId w:val="6"/>
+        </w:numPr>
+      </w:pPr>
+      <w:r>
+        <w:t>rating (CHECK(rating &lt;= 5 and rating &gt;= 0))</w:t>
+      </w:r>
+    </w:p>
+    <w:p>
+      <w:r>
+        <w:t>ratingEpisode(</w:t>
+      </w:r>
+      <w:r>
+        <w:rPr>
+          <w:b/>
+          <w:bCs/>
+          <w:u w:val="single"/>
+        </w:rPr>
+        <w:t>#member_id, #episode_id</w:t>
+      </w:r>
+      <w:r>
+        <w:t>, rating)</w:t>
+      </w:r>
+    </w:p>
+    <w:p>
+      <w:pPr>
+        <w:pStyle w:val="ListParagraph"/>
+        <w:numPr>
+          <w:ilvl w:val="0"/>
+          <w:numId w:val="6"/>
+        </w:numPr>
+      </w:pPr>
+      <w:r>
+        <w:t>rating (CHECK(rating &lt;= 5 and rating &gt;= 0))</w:t>
+      </w:r>
     </w:p>
     <w:p>
       <w:pPr>
@@ -1212,6 +1355,230 @@
     </w:lvl>
   </w:abstractNum>
   <w:abstractNum w:abstractNumId="5" w15:restartNumberingAfterBreak="0">
+    <w:nsid w:val="4B67708D"/>
+    <w:multiLevelType w:val="hybridMultilevel"/>
+    <w:tmpl w:val="6E1C83A2"/>
+    <w:lvl w:ilvl="0" w:tplc="F8F44534">
+      <w:numFmt w:val="bullet"/>
+      <w:lvlText w:val="-"/>
+      <w:lvlJc w:val="left"/>
+      <w:pPr>
+        <w:ind w:left="1068" w:hanging="360"/>
+      </w:pPr>
+      <w:rPr>
+        <w:rFonts w:ascii="Aptos" w:eastAsiaTheme="minorHAnsi" w:hAnsi="Aptos" w:cstheme="minorBidi" w:hint="default"/>
+      </w:rPr>
+    </w:lvl>
+    <w:lvl w:ilvl="1" w:tplc="0C0C0003" w:tentative="1">
+      <w:start w:val="1"/>
+      <w:numFmt w:val="bullet"/>
+      <w:lvlText w:val="o"/>
+      <w:lvlJc w:val="left"/>
+      <w:pPr>
+        <w:ind w:left="1788" w:hanging="360"/>
+      </w:pPr>
+      <w:rPr>
+        <w:rFonts w:ascii="Courier New" w:hAnsi="Courier New" w:cs="Courier New" w:hint="default"/>
+      </w:rPr>
+    </w:lvl>
+    <w:lvl w:ilvl="2" w:tplc="0C0C0005" w:tentative="1">
+      <w:start w:val="1"/>
+      <w:numFmt w:val="bullet"/>
+      <w:lvlText w:val=""/>
+      <w:lvlJc w:val="left"/>
+      <w:pPr>
+        <w:ind w:left="2508" w:hanging="360"/>
+      </w:pPr>
+      <w:rPr>
+        <w:rFonts w:ascii="Wingdings" w:hAnsi="Wingdings" w:hint="default"/>
+      </w:rPr>
+    </w:lvl>
+    <w:lvl w:ilvl="3" w:tplc="0C0C0001" w:tentative="1">
+      <w:start w:val="1"/>
+      <w:numFmt w:val="bullet"/>
+      <w:lvlText w:val=""/>
+      <w:lvlJc w:val="left"/>
+      <w:pPr>
+        <w:ind w:left="3228" w:hanging="360"/>
+      </w:pPr>
+      <w:rPr>
+        <w:rFonts w:ascii="Symbol" w:hAnsi="Symbol" w:hint="default"/>
+      </w:rPr>
+    </w:lvl>
+    <w:lvl w:ilvl="4" w:tplc="0C0C0003" w:tentative="1">
+      <w:start w:val="1"/>
+      <w:numFmt w:val="bullet"/>
+      <w:lvlText w:val="o"/>
+      <w:lvlJc w:val="left"/>
+      <w:pPr>
+        <w:ind w:left="3948" w:hanging="360"/>
+      </w:pPr>
+      <w:rPr>
+        <w:rFonts w:ascii="Courier New" w:hAnsi="Courier New" w:cs="Courier New" w:hint="default"/>
+      </w:rPr>
+    </w:lvl>
+    <w:lvl w:ilvl="5" w:tplc="0C0C0005" w:tentative="1">
+      <w:start w:val="1"/>
+      <w:numFmt w:val="bullet"/>
+      <w:lvlText w:val=""/>
+      <w:lvlJc w:val="left"/>
+      <w:pPr>
+        <w:ind w:left="4668" w:hanging="360"/>
+      </w:pPr>
+      <w:rPr>
+        <w:rFonts w:ascii="Wingdings" w:hAnsi="Wingdings" w:hint="default"/>
+      </w:rPr>
+    </w:lvl>
+    <w:lvl w:ilvl="6" w:tplc="0C0C0001" w:tentative="1">
+      <w:start w:val="1"/>
+      <w:numFmt w:val="bullet"/>
+      <w:lvlText w:val=""/>
+      <w:lvlJc w:val="left"/>
+      <w:pPr>
+        <w:ind w:left="5388" w:hanging="360"/>
+      </w:pPr>
+      <w:rPr>
+        <w:rFonts w:ascii="Symbol" w:hAnsi="Symbol" w:hint="default"/>
+      </w:rPr>
+    </w:lvl>
+    <w:lvl w:ilvl="7" w:tplc="0C0C0003" w:tentative="1">
+      <w:start w:val="1"/>
+      <w:numFmt w:val="bullet"/>
+      <w:lvlText w:val="o"/>
+      <w:lvlJc w:val="left"/>
+      <w:pPr>
+        <w:ind w:left="6108" w:hanging="360"/>
+      </w:pPr>
+      <w:rPr>
+        <w:rFonts w:ascii="Courier New" w:hAnsi="Courier New" w:cs="Courier New" w:hint="default"/>
+      </w:rPr>
+    </w:lvl>
+    <w:lvl w:ilvl="8" w:tplc="0C0C0005" w:tentative="1">
+      <w:start w:val="1"/>
+      <w:numFmt w:val="bullet"/>
+      <w:lvlText w:val=""/>
+      <w:lvlJc w:val="left"/>
+      <w:pPr>
+        <w:ind w:left="6828" w:hanging="360"/>
+      </w:pPr>
+      <w:rPr>
+        <w:rFonts w:ascii="Wingdings" w:hAnsi="Wingdings" w:hint="default"/>
+      </w:rPr>
+    </w:lvl>
+  </w:abstractNum>
+  <w:abstractNum w:abstractNumId="6" w15:restartNumberingAfterBreak="0">
+    <w:nsid w:val="56CE5555"/>
+    <w:multiLevelType w:val="hybridMultilevel"/>
+    <w:tmpl w:val="0FDE1C46"/>
+    <w:lvl w:ilvl="0" w:tplc="B0FC4E66">
+      <w:numFmt w:val="bullet"/>
+      <w:lvlText w:val="-"/>
+      <w:lvlJc w:val="left"/>
+      <w:pPr>
+        <w:ind w:left="720" w:hanging="360"/>
+      </w:pPr>
+      <w:rPr>
+        <w:rFonts w:ascii="Aptos" w:eastAsiaTheme="minorHAnsi" w:hAnsi="Aptos" w:cstheme="minorBidi" w:hint="default"/>
+      </w:rPr>
+    </w:lvl>
+    <w:lvl w:ilvl="1" w:tplc="0C0C0003" w:tentative="1">
+      <w:start w:val="1"/>
+      <w:numFmt w:val="bullet"/>
+      <w:lvlText w:val="o"/>
+      <w:lvlJc w:val="left"/>
+      <w:pPr>
+        <w:ind w:left="1440" w:hanging="360"/>
+      </w:pPr>
+      <w:rPr>
+        <w:rFonts w:ascii="Courier New" w:hAnsi="Courier New" w:cs="Courier New" w:hint="default"/>
+      </w:rPr>
+    </w:lvl>
+    <w:lvl w:ilvl="2" w:tplc="0C0C0005" w:tentative="1">
+      <w:start w:val="1"/>
+      <w:numFmt w:val="bullet"/>
+      <w:lvlText w:val=""/>
+      <w:lvlJc w:val="left"/>
+      <w:pPr>
+        <w:ind w:left="2160" w:hanging="360"/>
+      </w:pPr>
+      <w:rPr>
+        <w:rFonts w:ascii="Wingdings" w:hAnsi="Wingdings" w:hint="default"/>
+      </w:rPr>
+    </w:lvl>
+    <w:lvl w:ilvl="3" w:tplc="0C0C0001" w:tentative="1">
+      <w:start w:val="1"/>
+      <w:numFmt w:val="bullet"/>
+      <w:lvlText w:val=""/>
+      <w:lvlJc w:val="left"/>
+      <w:pPr>
+        <w:ind w:left="2880" w:hanging="360"/>
+      </w:pPr>
+      <w:rPr>
+        <w:rFonts w:ascii="Symbol" w:hAnsi="Symbol" w:hint="default"/>
+      </w:rPr>
+    </w:lvl>
+    <w:lvl w:ilvl="4" w:tplc="0C0C0003" w:tentative="1">
+      <w:start w:val="1"/>
+      <w:numFmt w:val="bullet"/>
+      <w:lvlText w:val="o"/>
+      <w:lvlJc w:val="left"/>
+      <w:pPr>
+        <w:ind w:left="3600" w:hanging="360"/>
+      </w:pPr>
+      <w:rPr>
+        <w:rFonts w:ascii="Courier New" w:hAnsi="Courier New" w:cs="Courier New" w:hint="default"/>
+      </w:rPr>
+    </w:lvl>
+    <w:lvl w:ilvl="5" w:tplc="0C0C0005" w:tentative="1">
+      <w:start w:val="1"/>
+      <w:numFmt w:val="bullet"/>
+      <w:lvlText w:val=""/>
+      <w:lvlJc w:val="left"/>
+      <w:pPr>
+        <w:ind w:left="4320" w:hanging="360"/>
+      </w:pPr>
+      <w:rPr>
+        <w:rFonts w:ascii="Wingdings" w:hAnsi="Wingdings" w:hint="default"/>
+      </w:rPr>
+    </w:lvl>
+    <w:lvl w:ilvl="6" w:tplc="0C0C0001" w:tentative="1">
+      <w:start w:val="1"/>
+      <w:numFmt w:val="bullet"/>
+      <w:lvlText w:val=""/>
+      <w:lvlJc w:val="left"/>
+      <w:pPr>
+        <w:ind w:left="5040" w:hanging="360"/>
+      </w:pPr>
+      <w:rPr>
+        <w:rFonts w:ascii="Symbol" w:hAnsi="Symbol" w:hint="default"/>
+      </w:rPr>
+    </w:lvl>
+    <w:lvl w:ilvl="7" w:tplc="0C0C0003" w:tentative="1">
+      <w:start w:val="1"/>
+      <w:numFmt w:val="bullet"/>
+      <w:lvlText w:val="o"/>
+      <w:lvlJc w:val="left"/>
+      <w:pPr>
+        <w:ind w:left="5760" w:hanging="360"/>
+      </w:pPr>
+      <w:rPr>
+        <w:rFonts w:ascii="Courier New" w:hAnsi="Courier New" w:cs="Courier New" w:hint="default"/>
+      </w:rPr>
+    </w:lvl>
+    <w:lvl w:ilvl="8" w:tplc="0C0C0005" w:tentative="1">
+      <w:start w:val="1"/>
+      <w:numFmt w:val="bullet"/>
+      <w:lvlText w:val=""/>
+      <w:lvlJc w:val="left"/>
+      <w:pPr>
+        <w:ind w:left="6480" w:hanging="360"/>
+      </w:pPr>
+      <w:rPr>
+        <w:rFonts w:ascii="Wingdings" w:hAnsi="Wingdings" w:hint="default"/>
+      </w:rPr>
+    </w:lvl>
+  </w:abstractNum>
+  <w:abstractNum w:abstractNumId="7" w15:restartNumberingAfterBreak="0">
     <w:nsid w:val="6BCD6B27"/>
     <w:multiLevelType w:val="hybridMultilevel"/>
     <w:tmpl w:val="023E575A"/>
@@ -1324,7 +1691,7 @@
       </w:rPr>
     </w:lvl>
   </w:abstractNum>
-  <w:abstractNum w:abstractNumId="6" w15:restartNumberingAfterBreak="0">
+  <w:abstractNum w:abstractNumId="8" w15:restartNumberingAfterBreak="0">
     <w:nsid w:val="79B8635B"/>
     <w:multiLevelType w:val="hybridMultilevel"/>
     <w:tmpl w:val="C94A932C"/>
@@ -1450,12 +1817,18 @@
     <w:abstractNumId w:val="3"/>
   </w:num>
   <w:num w:numId="5" w16cid:durableId="1426726672">
-    <w:abstractNumId w:val="5"/>
+    <w:abstractNumId w:val="7"/>
   </w:num>
   <w:num w:numId="6" w16cid:durableId="1843009030">
     <w:abstractNumId w:val="2"/>
   </w:num>
   <w:num w:numId="7" w16cid:durableId="1667783155">
+    <w:abstractNumId w:val="8"/>
+  </w:num>
+  <w:num w:numId="8" w16cid:durableId="2028750848">
+    <w:abstractNumId w:val="5"/>
+  </w:num>
+  <w:num w:numId="9" w16cid:durableId="1673219522">
     <w:abstractNumId w:val="6"/>
   </w:num>
 </w:numbering>
@@ -2066,7 +2439,6 @@
   <w:style w:type="character" w:default="1" w:styleId="DefaultParagraphFont">
     <w:name w:val="Default Paragraph Font"/>
     <w:uiPriority w:val="1"/>
-    <w:semiHidden/>
     <w:unhideWhenUsed/>
   </w:style>
   <w:style w:type="table" w:default="1" w:styleId="TableNormal">

</xml_diff>

<commit_message>
Ajout des functions pour ajouter des données de table d'association
</commit_message>
<xml_diff>
--- a/ressources/Documentation.docx
+++ b/ressources/Documentation.docx
@@ -539,7 +539,7 @@
     </w:p>
     <w:p>
       <w:r>
-        <w:t>MemberComment(#</w:t>
+        <w:t>AnimeType(</w:t>
       </w:r>
       <w:r>
         <w:rPr>
@@ -547,87 +547,7 @@
           <w:bCs/>
           <w:u w:val="single"/>
         </w:rPr>
-        <w:t xml:space="preserve">member_id, </w:t>
-      </w:r>
-      <w:r>
-        <w:rPr>
-          <w:b/>
-          <w:bCs/>
-          <w:u w:val="single"/>
-        </w:rPr>
-        <w:t>#</w:t>
-      </w:r>
-      <w:r>
-        <w:rPr>
-          <w:b/>
-          <w:bCs/>
-          <w:u w:val="single"/>
-        </w:rPr>
-        <w:t>comment_id</w:t>
-      </w:r>
-      <w:r>
-        <w:t>)</w:t>
-      </w:r>
-    </w:p>
-    <w:p>
-      <w:r>
-        <w:t>AnimeSeason(</w:t>
-      </w:r>
-      <w:r>
-        <w:rPr>
-          <w:b/>
-          <w:bCs/>
-          <w:u w:val="single"/>
-        </w:rPr>
-        <w:t>#anime_name, #season_id</w:t>
-      </w:r>
-      <w:r>
-        <w:t>)</w:t>
-      </w:r>
-    </w:p>
-    <w:p>
-      <w:r>
-        <w:t>AnimeType(</w:t>
-      </w:r>
-      <w:r>
-        <w:rPr>
-          <w:b/>
-          <w:bCs/>
-          <w:u w:val="single"/>
-        </w:rPr>
         <w:t>#anime_name, type</w:t>
-      </w:r>
-      <w:r>
-        <w:t>)</w:t>
-      </w:r>
-    </w:p>
-    <w:p>
-      <w:r>
-        <w:t>SeasonEpisode(</w:t>
-      </w:r>
-      <w:r>
-        <w:rPr>
-          <w:b/>
-          <w:bCs/>
-          <w:u w:val="single"/>
-        </w:rPr>
-        <w:t>#season_id, #episode_id</w:t>
-      </w:r>
-      <w:r>
-        <w:t>)</w:t>
-      </w:r>
-    </w:p>
-    <w:p>
-      <w:r>
-        <w:t>EpisodeComment(</w:t>
-      </w:r>
-      <w:r>
-        <w:rPr>
-          <w:b/>
-          <w:bCs/>
-          <w:u w:val="single"/>
-        </w:rPr>
-        <w:t>#episode_id, #comment_id</w:t>
       </w:r>
       <w:r>
         <w:t>)</w:t>
@@ -2439,6 +2359,7 @@
   <w:style w:type="character" w:default="1" w:styleId="DefaultParagraphFont">
     <w:name w:val="Default Paragraph Font"/>
     <w:uiPriority w:val="1"/>
+    <w:semiHidden/>
     <w:unhideWhenUsed/>
   </w:style>
   <w:style w:type="table" w:default="1" w:styleId="TableNormal">

</xml_diff>